<commit_message>
civ cards can now be initiated with a colour
</commit_message>
<xml_diff>
--- a/Verslag Project OGP1.docx
+++ b/Verslag Project OGP1.docx
@@ -64,17 +64,22 @@
     <w:p>
       <w:pPr>
         <w:ind w:left="708"/>
+        <w:rPr>
+          <w:lang w:val="en-BE"/>
+        </w:rPr>
       </w:pPr>
       <w:r>
         <w:t>- Nadat alle workers geplaatst zijn mag de speler niet vrij kiezen wat te doen, de volgorde is op voorhand al bepaald.</w:t>
-      </w:r>
-      <w:r>
-        <w:br/>
-        <w:t>- Als tijdelijke tools via een save file ingeladen worden, worden ze pas zichtbaar nadat de speler op een kaart heeft geklikt.</w:t>
       </w:r>
       <w:r>
         <w:br/>
         <w:t>- De widget om een civilisation kaart te kopen blokkeert soms de spinner als dat niet mag</w:t>
+      </w:r>
+      <w:r>
+        <w:rPr>
+          <w:lang w:val="en-BE"/>
+        </w:rPr>
+        <w:t xml:space="preserve"> (deze is mischien opgelost).</w:t>
       </w:r>
     </w:p>
     <w:p>

</xml_diff>

<commit_message>
dthe widget now also blocks on the amount the player has
</commit_message>
<xml_diff>
--- a/Verslag Project OGP1.docx
+++ b/Verslag Project OGP1.docx
@@ -21,14 +21,28 @@
     </w:p>
     <w:p>
       <w:r>
-        <w:t xml:space="preserve">- Totaal gespendeerde tijd: </w:t>
+        <w:rPr>
+          <w:sz w:val="28"/>
+        </w:rPr>
+        <w:t>-</w:t>
+      </w:r>
+      <w:r>
+        <w:t xml:space="preserve"> Totaal gespendeerde tijd: </w:t>
       </w:r>
       <w:r>
         <w:t>56h</w:t>
       </w:r>
       <w:r>
         <w:br/>
-        <w:t>- Onvolledige onderdelen:/</w:t>
+      </w:r>
+      <w:r>
+        <w:rPr>
+          <w:sz w:val="28"/>
+        </w:rPr>
+        <w:t>-</w:t>
+      </w:r>
+      <w:r>
+        <w:t xml:space="preserve"> Onvolledige onderdelen:/</w:t>
       </w:r>
     </w:p>
     <w:p>
@@ -41,21 +55,43 @@
     </w:p>
     <w:p>
       <w:r>
-        <w:t>- Totaal gespendeerde tijd: 61</w:t>
+        <w:rPr>
+          <w:sz w:val="28"/>
+        </w:rPr>
+        <w:t>-</w:t>
+      </w:r>
+      <w:r>
+        <w:t xml:space="preserve"> Totaal gespendeerde tijd: 61</w:t>
       </w:r>
       <w:r>
         <w:t>h</w:t>
       </w:r>
       <w:r>
         <w:br/>
-        <w:t>- Onvolledige onderdelen:/</w:t>
+      </w:r>
+      <w:r>
+        <w:rPr>
+          <w:sz w:val="28"/>
+        </w:rPr>
+        <w:t>-</w:t>
+      </w:r>
+      <w:r>
+        <w:t xml:space="preserve"> Onvolledige onderdelen:/</w:t>
       </w:r>
       <w:r>
         <w:br/>
       </w:r>
       <w:r>
         <w:br/>
-        <w:t>- Gekende bugs/ afwijkingen van de regels:</w:t>
+      </w:r>
+      <w:r>
+        <w:rPr>
+          <w:sz w:val="28"/>
+        </w:rPr>
+        <w:t>-</w:t>
+      </w:r>
+      <w:r>
+        <w:t xml:space="preserve"> Gekende bugs/ afwijkingen van de regels:</w:t>
       </w:r>
       <w:r>
         <w:t xml:space="preserve"> </w:t>
@@ -64,22 +100,64 @@
     <w:p>
       <w:pPr>
         <w:ind w:left="708"/>
-        <w:rPr>
-          <w:lang w:val="en-BE"/>
-        </w:rPr>
-      </w:pPr>
-      <w:r>
-        <w:t>- Nadat alle workers geplaatst zijn mag de speler niet vrij kiezen wat te doen, de volgorde is op voorhand al bepaald.</w:t>
+      </w:pPr>
+      <w:r>
+        <w:rPr>
+          <w:sz w:val="28"/>
+        </w:rPr>
+        <w:t>-</w:t>
+      </w:r>
+      <w:r>
+        <w:t xml:space="preserve"> Nadat alle </w:t>
+      </w:r>
+      <w:proofErr w:type="spellStart"/>
+      <w:r>
+        <w:t>workers</w:t>
+      </w:r>
+      <w:proofErr w:type="spellEnd"/>
+      <w:r>
+        <w:t xml:space="preserve"> geplaatst zijn mag de speler niet vrij kiezen wat te doen, de volgorde is op voorhand al bepaald</w:t>
+      </w:r>
+      <w:r>
+        <w:rPr>
+          <w:sz w:val="32"/>
+        </w:rPr>
+        <w:t>.</w:t>
       </w:r>
       <w:r>
         <w:br/>
-        <w:t>- De widget om een civilisation kaart te kopen blokkeert soms de spinner als dat niet mag</w:t>
-      </w:r>
-      <w:r>
-        <w:rPr>
-          <w:lang w:val="en-BE"/>
-        </w:rPr>
-        <w:t xml:space="preserve"> (deze is mischien opgelost).</w:t>
+      </w:r>
+      <w:r>
+        <w:rPr>
+          <w:sz w:val="28"/>
+        </w:rPr>
+        <w:t>-</w:t>
+      </w:r>
+      <w:r>
+        <w:t xml:space="preserve"> De widget om een </w:t>
+      </w:r>
+      <w:proofErr w:type="spellStart"/>
+      <w:r>
+        <w:t>civilisation</w:t>
+      </w:r>
+      <w:proofErr w:type="spellEnd"/>
+      <w:r>
+        <w:t xml:space="preserve"> kaart te kopen blokkeert soms de spinner als dat niet mag</w:t>
+      </w:r>
+      <w:r>
+        <w:t xml:space="preserve"> (deze is </w:t>
+      </w:r>
+      <w:r>
+        <w:t>misschien</w:t>
+      </w:r>
+      <w:r>
+        <w:t xml:space="preserve"> opgelost)</w:t>
+      </w:r>
+      <w:r>
+        <w:rPr>
+          <w:sz w:val="32"/>
+        </w:rPr>
+        <w:t>.</w:t>
       </w:r>
     </w:p>
     <w:p>
@@ -102,10 +180,10 @@
           <w:noProof/>
         </w:rPr>
         <w:drawing>
-          <wp:inline distT="0" distB="0" distL="0" distR="0" wp14:anchorId="077ABC14" wp14:editId="0E9002DC">
-            <wp:extent cx="4933950" cy="2778012"/>
-            <wp:effectExtent l="0" t="0" r="0" b="3810"/>
-            <wp:docPr id="1" name="Picture 1"/>
+          <wp:inline distT="0" distB="0" distL="0" distR="0" wp14:anchorId="11C6089E" wp14:editId="65CCA361">
+            <wp:extent cx="5817463" cy="3275463"/>
+            <wp:effectExtent l="0" t="0" r="0" b="1270"/>
+            <wp:docPr id="4" name="Picture 4"/>
             <wp:cNvGraphicFramePr>
               <a:graphicFrameLocks xmlns:a="http://schemas.openxmlformats.org/drawingml/2006/main" noChangeAspect="1"/>
             </wp:cNvGraphicFramePr>
@@ -125,7 +203,7 @@
                   <pic:spPr>
                     <a:xfrm>
                       <a:off x="0" y="0"/>
-                      <a:ext cx="4952043" cy="2788199"/>
+                      <a:ext cx="5885266" cy="3313639"/>
                     </a:xfrm>
                     <a:prstGeom prst="rect">
                       <a:avLst/>
@@ -145,10 +223,10 @@
           <w:noProof/>
         </w:rPr>
         <w:drawing>
-          <wp:inline distT="0" distB="0" distL="0" distR="0" wp14:anchorId="472DE2A6" wp14:editId="07AB64F3">
-            <wp:extent cx="4924425" cy="2769921"/>
-            <wp:effectExtent l="0" t="0" r="0" b="0"/>
-            <wp:docPr id="2" name="Picture 2"/>
+          <wp:inline distT="0" distB="0" distL="0" distR="0" wp14:anchorId="6053FE8C" wp14:editId="4EE04F5B">
+            <wp:extent cx="5827594" cy="3277942"/>
+            <wp:effectExtent l="0" t="0" r="1905" b="0"/>
+            <wp:docPr id="1" name="Picture 1"/>
             <wp:cNvGraphicFramePr>
               <a:graphicFrameLocks xmlns:a="http://schemas.openxmlformats.org/drawingml/2006/main" noChangeAspect="1"/>
             </wp:cNvGraphicFramePr>
@@ -168,7 +246,7 @@
                   <pic:spPr>
                     <a:xfrm>
                       <a:off x="0" y="0"/>
-                      <a:ext cx="4936674" cy="2776811"/>
+                      <a:ext cx="5882729" cy="3308955"/>
                     </a:xfrm>
                     <a:prstGeom prst="rect">
                       <a:avLst/>
@@ -186,11 +264,12 @@
         <w:rPr>
           <w:noProof/>
         </w:rPr>
+        <w:lastRenderedPageBreak/>
         <w:drawing>
-          <wp:inline distT="0" distB="0" distL="0" distR="0" wp14:anchorId="113F8D2C" wp14:editId="2D90AB27">
-            <wp:extent cx="4910787" cy="2762250"/>
-            <wp:effectExtent l="0" t="0" r="4445" b="0"/>
-            <wp:docPr id="3" name="Picture 3"/>
+          <wp:inline distT="0" distB="0" distL="0" distR="0" wp14:anchorId="224012D4" wp14:editId="600A10F1">
+            <wp:extent cx="5726138" cy="3220872"/>
+            <wp:effectExtent l="0" t="0" r="8255" b="0"/>
+            <wp:docPr id="5" name="Picture 5"/>
             <wp:cNvGraphicFramePr>
               <a:graphicFrameLocks xmlns:a="http://schemas.openxmlformats.org/drawingml/2006/main" noChangeAspect="1"/>
             </wp:cNvGraphicFramePr>
@@ -210,7 +289,7 @@
                   <pic:spPr>
                     <a:xfrm>
                       <a:off x="0" y="0"/>
-                      <a:ext cx="4925451" cy="2770498"/>
+                      <a:ext cx="5766381" cy="3243508"/>
                     </a:xfrm>
                     <a:prstGeom prst="rect">
                       <a:avLst/>
@@ -225,6 +304,163 @@
     </w:p>
     <w:p>
       <w:pPr>
+        <w:rPr>
+          <w:lang w:val="en-BE"/>
+        </w:rPr>
+      </w:pPr>
+      <w:r>
+        <w:rPr>
+          <w:noProof/>
+        </w:rPr>
+        <w:drawing>
+          <wp:inline distT="0" distB="0" distL="0" distR="0" wp14:anchorId="7A3341C8" wp14:editId="0709E3D4">
+            <wp:extent cx="5773003" cy="3249154"/>
+            <wp:effectExtent l="0" t="0" r="0" b="8890"/>
+            <wp:docPr id="6" name="Picture 6"/>
+            <wp:cNvGraphicFramePr>
+              <a:graphicFrameLocks xmlns:a="http://schemas.openxmlformats.org/drawingml/2006/main" noChangeAspect="1"/>
+            </wp:cNvGraphicFramePr>
+            <a:graphic xmlns:a="http://schemas.openxmlformats.org/drawingml/2006/main">
+              <a:graphicData uri="http://schemas.openxmlformats.org/drawingml/2006/picture">
+                <pic:pic xmlns:pic="http://schemas.openxmlformats.org/drawingml/2006/picture">
+                  <pic:nvPicPr>
+                    <pic:cNvPr id="1" name=""/>
+                    <pic:cNvPicPr/>
+                  </pic:nvPicPr>
+                  <pic:blipFill>
+                    <a:blip r:embed="rId10"/>
+                    <a:stretch>
+                      <a:fillRect/>
+                    </a:stretch>
+                  </pic:blipFill>
+                  <pic:spPr>
+                    <a:xfrm>
+                      <a:off x="0" y="0"/>
+                      <a:ext cx="5800647" cy="3264712"/>
+                    </a:xfrm>
+                    <a:prstGeom prst="rect">
+                      <a:avLst/>
+                    </a:prstGeom>
+                  </pic:spPr>
+                </pic:pic>
+              </a:graphicData>
+            </a:graphic>
+          </wp:inline>
+        </w:drawing>
+      </w:r>
+    </w:p>
+    <w:p>
+      <w:pPr>
+        <w:rPr>
+          <w:lang w:val="en-BE"/>
+        </w:rPr>
+      </w:pPr>
+      <w:r>
+        <w:rPr>
+          <w:noProof/>
+          <w:lang w:val="en-BE"/>
+        </w:rPr>
+        <w:lastRenderedPageBreak/>
+        <w:drawing>
+          <wp:inline distT="0" distB="0" distL="0" distR="0" wp14:anchorId="73547273" wp14:editId="75E22F7E">
+            <wp:extent cx="5731510" cy="3223895"/>
+            <wp:effectExtent l="0" t="0" r="2540" b="0"/>
+            <wp:docPr id="7" name="Picture 7"/>
+            <wp:cNvGraphicFramePr>
+              <a:graphicFrameLocks xmlns:a="http://schemas.openxmlformats.org/drawingml/2006/main" noChangeAspect="1"/>
+            </wp:cNvGraphicFramePr>
+            <a:graphic xmlns:a="http://schemas.openxmlformats.org/drawingml/2006/main">
+              <a:graphicData uri="http://schemas.openxmlformats.org/drawingml/2006/picture">
+                <pic:pic xmlns:pic="http://schemas.openxmlformats.org/drawingml/2006/picture">
+                  <pic:nvPicPr>
+                    <pic:cNvPr id="1" name=""/>
+                    <pic:cNvPicPr/>
+                  </pic:nvPicPr>
+                  <pic:blipFill>
+                    <a:blip r:embed="rId11"/>
+                    <a:stretch>
+                      <a:fillRect/>
+                    </a:stretch>
+                  </pic:blipFill>
+                  <pic:spPr>
+                    <a:xfrm>
+                      <a:off x="0" y="0"/>
+                      <a:ext cx="5731510" cy="3223895"/>
+                    </a:xfrm>
+                    <a:prstGeom prst="rect">
+                      <a:avLst/>
+                    </a:prstGeom>
+                  </pic:spPr>
+                </pic:pic>
+              </a:graphicData>
+            </a:graphic>
+          </wp:inline>
+        </w:drawing>
+      </w:r>
+    </w:p>
+    <w:p>
+      <w:pPr>
+        <w:rPr>
+          <w:lang w:val="en-BE"/>
+        </w:rPr>
+      </w:pPr>
+      <w:r>
+        <w:rPr>
+          <w:noProof/>
+          <w:lang w:val="en-BE"/>
+        </w:rPr>
+        <w:drawing>
+          <wp:inline distT="0" distB="0" distL="0" distR="0" wp14:anchorId="527CE4C2" wp14:editId="1C251CCD">
+            <wp:extent cx="5731510" cy="3223895"/>
+            <wp:effectExtent l="0" t="0" r="2540" b="0"/>
+            <wp:docPr id="8" name="Picture 8"/>
+            <wp:cNvGraphicFramePr>
+              <a:graphicFrameLocks xmlns:a="http://schemas.openxmlformats.org/drawingml/2006/main" noChangeAspect="1"/>
+            </wp:cNvGraphicFramePr>
+            <a:graphic xmlns:a="http://schemas.openxmlformats.org/drawingml/2006/main">
+              <a:graphicData uri="http://schemas.openxmlformats.org/drawingml/2006/picture">
+                <pic:pic xmlns:pic="http://schemas.openxmlformats.org/drawingml/2006/picture">
+                  <pic:nvPicPr>
+                    <pic:cNvPr id="1" name=""/>
+                    <pic:cNvPicPr/>
+                  </pic:nvPicPr>
+                  <pic:blipFill>
+                    <a:blip r:embed="rId12"/>
+                    <a:stretch>
+                      <a:fillRect/>
+                    </a:stretch>
+                  </pic:blipFill>
+                  <pic:spPr>
+                    <a:xfrm>
+                      <a:off x="0" y="0"/>
+                      <a:ext cx="5731510" cy="3223895"/>
+                    </a:xfrm>
+                    <a:prstGeom prst="rect">
+                      <a:avLst/>
+                    </a:prstGeom>
+                  </pic:spPr>
+                </pic:pic>
+              </a:graphicData>
+            </a:graphic>
+          </wp:inline>
+        </w:drawing>
+      </w:r>
+    </w:p>
+    <w:p>
+      <w:pPr>
+        <w:rPr>
+          <w:rFonts w:asciiTheme="majorHAnsi" w:eastAsiaTheme="majorEastAsia" w:hAnsiTheme="majorHAnsi" w:cstheme="majorBidi"/>
+          <w:color w:val="2F5496" w:themeColor="accent1" w:themeShade="BF"/>
+          <w:sz w:val="32"/>
+          <w:szCs w:val="32"/>
+        </w:rPr>
+      </w:pPr>
+      <w:r>
+        <w:br w:type="page"/>
+      </w:r>
+    </w:p>
+    <w:p>
+      <w:pPr>
         <w:pStyle w:val="Heading1"/>
       </w:pPr>
       <w:r>
@@ -237,9 +473,33 @@
       <w:pPr>
         <w:pStyle w:val="Heading2"/>
         <w:ind w:left="708"/>
-      </w:pPr>
-      <w:r>
-        <w:t>Veranderingen in de UML:</w:t>
+        <w:rPr>
+          <w:sz w:val="28"/>
+          <w:szCs w:val="28"/>
+        </w:rPr>
+      </w:pPr>
+      <w:r>
+        <w:rPr>
+          <w:sz w:val="28"/>
+          <w:szCs w:val="28"/>
+        </w:rPr>
+        <w:t xml:space="preserve">Veranderingen in de </w:t>
+      </w:r>
+      <w:proofErr w:type="spellStart"/>
+      <w:r>
+        <w:rPr>
+          <w:sz w:val="28"/>
+          <w:szCs w:val="28"/>
+        </w:rPr>
+        <w:t>UML</w:t>
+      </w:r>
+      <w:proofErr w:type="spellEnd"/>
+      <w:r>
+        <w:rPr>
+          <w:sz w:val="28"/>
+          <w:szCs w:val="28"/>
+        </w:rPr>
+        <w:t>:</w:t>
       </w:r>
     </w:p>
     <w:p>
@@ -250,8 +510,19 @@
           <w:numId w:val="2"/>
         </w:numPr>
       </w:pPr>
-      <w:r>
-        <w:t>Worker is weggehaald als klasse en vervangen door 2 integers omdat deze onnodig ingewikkeld was.</w:t>
+      <w:proofErr w:type="spellStart"/>
+      <w:r>
+        <w:t>Worker</w:t>
+      </w:r>
+      <w:proofErr w:type="spellEnd"/>
+      <w:r>
+        <w:t xml:space="preserve"> is weggehaald als klasse en vervangen door 2 integers omdat deze onnodig ingewikkeld was</w:t>
+      </w:r>
+      <w:r>
+        <w:rPr>
+          <w:sz w:val="32"/>
+        </w:rPr>
+        <w:t>.</w:t>
       </w:r>
     </w:p>
     <w:p>
@@ -263,7 +534,29 @@
         </w:numPr>
       </w:pPr>
       <w:r>
-        <w:t>Onze widgets hebben we van een QDialog afgeleid in de plaats van een QWidget zodat de code niet doorliep nadat we de widget doen oppoppen.</w:t>
+        <w:t xml:space="preserve">Onze widgets hebben we van een </w:t>
+      </w:r>
+      <w:proofErr w:type="spellStart"/>
+      <w:r>
+        <w:t>QDialog</w:t>
+      </w:r>
+      <w:proofErr w:type="spellEnd"/>
+      <w:r>
+        <w:t xml:space="preserve"> afgeleid in de plaats van een </w:t>
+      </w:r>
+      <w:proofErr w:type="spellStart"/>
+      <w:r>
+        <w:t>QWidget</w:t>
+      </w:r>
+      <w:proofErr w:type="spellEnd"/>
+      <w:r>
+        <w:t xml:space="preserve"> zodat de code niet doorliep nadat we de widget doen oppoppen</w:t>
+      </w:r>
+      <w:r>
+        <w:rPr>
+          <w:sz w:val="32"/>
+        </w:rPr>
+        <w:t>.</w:t>
       </w:r>
     </w:p>
     <w:p>
@@ -275,7 +568,21 @@
         </w:numPr>
       </w:pPr>
       <w:r>
-        <w:t>In de eerste UML hadden we geen rekening gehouden met widgets om input gemakkelijker te maken</w:t>
+        <w:t xml:space="preserve">In de eerste </w:t>
+      </w:r>
+      <w:proofErr w:type="spellStart"/>
+      <w:r>
+        <w:t>UML</w:t>
+      </w:r>
+      <w:proofErr w:type="spellEnd"/>
+      <w:r>
+        <w:t xml:space="preserve"> hadden we geen rekening gehouden met widgets om input gemakkelijker te maken</w:t>
+      </w:r>
+      <w:r>
+        <w:rPr>
+          <w:sz w:val="32"/>
+        </w:rPr>
+        <w:t>.</w:t>
       </w:r>
     </w:p>
     <w:p>
@@ -287,7 +594,29 @@
         </w:numPr>
       </w:pPr>
       <w:r>
-        <w:t>Hunt is geen aparte klasse meer, deze is toegevoegd aan Gather met maxWorkers als een hoog getal.</w:t>
+        <w:t xml:space="preserve">Hunt is geen aparte klasse meer, deze is toegevoegd aan </w:t>
+      </w:r>
+      <w:proofErr w:type="spellStart"/>
+      <w:r>
+        <w:t>Gather</w:t>
+      </w:r>
+      <w:proofErr w:type="spellEnd"/>
+      <w:r>
+        <w:t xml:space="preserve"> met </w:t>
+      </w:r>
+      <w:proofErr w:type="spellStart"/>
+      <w:r>
+        <w:t>maxWorkers</w:t>
+      </w:r>
+      <w:proofErr w:type="spellEnd"/>
+      <w:r>
+        <w:t xml:space="preserve"> als een hoog getal</w:t>
+      </w:r>
+      <w:r>
+        <w:rPr>
+          <w:sz w:val="32"/>
+        </w:rPr>
+        <w:t>.</w:t>
       </w:r>
     </w:p>
     <w:p>
@@ -299,7 +628,26 @@
         </w:numPr>
       </w:pPr>
       <w:r>
-        <w:t>De PlaceView klasse is opgedeeld in 2 verschillende klasse door het verschil in grootte van de tiles.</w:t>
+        <w:t xml:space="preserve">De </w:t>
+      </w:r>
+      <w:proofErr w:type="spellStart"/>
+      <w:r>
+        <w:t>PlaceView</w:t>
+      </w:r>
+      <w:proofErr w:type="spellEnd"/>
+      <w:r>
+        <w:t xml:space="preserve"> klasse is opgedeeld in 2 verschillende klasse door het verschil in grootte van de </w:t>
+      </w:r>
+      <w:proofErr w:type="spellStart"/>
+      <w:r>
+        <w:t>tiles</w:t>
+      </w:r>
+      <w:proofErr w:type="spellEnd"/>
+      <w:r>
+        <w:rPr>
+          <w:sz w:val="32"/>
+        </w:rPr>
+        <w:t>.</w:t>
       </w:r>
     </w:p>
     <w:p>
@@ -311,7 +659,13 @@
         </w:numPr>
       </w:pPr>
       <w:r>
-        <w:t xml:space="preserve">Er zijn een aanzienlijk deel aan functies en attributen bijgekomen die wij niet op voorhand hadden verwacht </w:t>
+        <w:t>Er zijn een aanzienlijk deel aan functies en attributen bijgekomen die wij niet op voorhand hadden verwacht</w:t>
+      </w:r>
+      <w:r>
+        <w:rPr>
+          <w:sz w:val="32"/>
+        </w:rPr>
+        <w:t>.</w:t>
       </w:r>
     </w:p>
     <w:p>
@@ -323,256 +677,93 @@
         </w:numPr>
       </w:pPr>
       <w:r>
-        <w:t>We hebben de gele bonusen uit de enum voor de bonuses van civ kaarten gehaald, in de plaats staan deze nu in de Player zelf.</w:t>
-      </w:r>
-    </w:p>
-    <w:p>
-      <w:pPr>
-        <w:ind w:left="708"/>
-      </w:pPr>
-    </w:p>
-    <w:p>
-      <w:pPr>
-        <w:pStyle w:val="Heading2"/>
-        <w:ind w:left="708"/>
-      </w:pPr>
-      <w:r>
-        <w:t>Positieve en negatieve aspecten:</w:t>
-      </w:r>
-    </w:p>
-    <w:p>
-      <w:pPr>
-        <w:ind w:left="705"/>
-      </w:pPr>
-      <w:r>
-        <w:t xml:space="preserve">+ </w:t>
-      </w:r>
-      <w:r>
-        <w:t>Er zit geen spellogica in de views.</w:t>
-      </w:r>
-    </w:p>
-    <w:p>
-      <w:pPr>
-        <w:ind w:left="705"/>
-      </w:pPr>
-      <w:r>
-        <w:t xml:space="preserve">+ Alle objecten die zichtbaar moeten zijn voor de speler hebben hun eigen view waarbinnen de view voor dat object volledig </w:t>
-      </w:r>
-      <w:r>
-        <w:t>afgehandeld</w:t>
-      </w:r>
-      <w:r>
-        <w:t xml:space="preserve"> wordt, in boardview komen deze bijna allemaal tezamen maar boardview voert ze niet zelf uit</w:t>
-      </w:r>
-      <w:r>
-        <w:t>.</w:t>
-      </w:r>
-    </w:p>
-    <w:p>
-      <w:pPr>
-        <w:ind w:left="705"/>
-      </w:pPr>
-      <w:r>
-        <w:t xml:space="preserve">+ </w:t>
-      </w:r>
-      <w:r>
-        <w:rPr>
-          <w:lang w:val="en-BE"/>
-        </w:rPr>
-        <w:t>I</w:t>
-      </w:r>
-      <w:r>
-        <w:t>nformation hiding is overal waar mogelijk toegepast.</w:t>
-      </w:r>
-    </w:p>
-    <w:p>
-      <w:pPr>
-        <w:ind w:left="705"/>
-      </w:pPr>
-      <w:r>
-        <w:t>+ Door gebruik te maken van widgets is de input zeer voorspelbaar en gemakkelijk te controleren.</w:t>
-      </w:r>
-    </w:p>
-    <w:p>
-      <w:pPr>
-        <w:ind w:left="705"/>
-      </w:pPr>
-      <w:r>
-        <w:t>+ Enkel main wordt buiten de klasse gedefinieerd.</w:t>
-      </w:r>
-    </w:p>
-    <w:p>
-      <w:pPr>
-        <w:ind w:left="705"/>
-      </w:pPr>
-      <w:r>
-        <w:t>+ De ui is simpel en overzichtelijk.</w:t>
-      </w:r>
-    </w:p>
-    <w:p>
-      <w:pPr>
-        <w:ind w:left="705"/>
-        <w:rPr>
-          <w:lang w:val="en-BE"/>
-        </w:rPr>
-      </w:pPr>
-      <w:r>
-        <w:rPr>
-          <w:lang w:val="en-BE"/>
-        </w:rPr>
-        <w:t xml:space="preserve">+ High cohesion. </w:t>
-      </w:r>
-    </w:p>
-    <w:p>
-      <w:pPr>
-        <w:ind w:left="705"/>
-        <w:rPr>
-          <w:lang w:val="en-BE"/>
-        </w:rPr>
-      </w:pPr>
-      <w:r>
-        <w:rPr>
-          <w:lang w:val="en-BE"/>
-        </w:rPr>
-        <w:t>- Medium coupling.</w:t>
-      </w:r>
-    </w:p>
-    <w:p>
-      <w:pPr>
-        <w:ind w:left="705"/>
-      </w:pPr>
-      <w:r>
-        <w:t>- De widget klasse hebben een model en een form, en omdat een form minder aanpasbaar is zit er wat view logica in het model.</w:t>
-      </w:r>
-    </w:p>
-    <w:p>
-      <w:pPr>
-        <w:ind w:left="705"/>
-      </w:pPr>
-      <w:r>
-        <w:t xml:space="preserve">- </w:t>
-      </w:r>
-      <w:r>
-        <w:t>O</w:t>
-      </w:r>
-      <w:r>
-        <w:t>mdat er veel samen komt in boardview is de klasse (zeker de constructor) nogal lang en bij momenten een beetje onoverzichtelijk</w:t>
-      </w:r>
-    </w:p>
-    <w:p>
-      <w:pPr>
-        <w:ind w:left="705"/>
-      </w:pPr>
-      <w:r>
-        <w:t>-</w:t>
-      </w:r>
-      <w:r>
-        <w:t xml:space="preserve"> S</w:t>
-      </w:r>
-      <w:r>
-        <w:t xml:space="preserve">ommige </w:t>
-      </w:r>
-      <w:r>
-        <w:t>methods</w:t>
-      </w:r>
-      <w:r>
-        <w:t xml:space="preserve"> zijn iets langer dan </w:t>
-      </w:r>
-      <w:r>
-        <w:t>gewenst. (</w:t>
-      </w:r>
-      <w:r>
-        <w:t>boardView</w:t>
-      </w:r>
-      <w:r>
-        <w:t xml:space="preserve"> &amp; board)</w:t>
-      </w:r>
-    </w:p>
-    <w:p>
-      <w:pPr>
-        <w:ind w:left="705"/>
-      </w:pPr>
-      <w:r>
-        <w:t>- Sommige klasse hebben iets meer variabelen dan gewenst. (board &amp; boardView)</w:t>
-      </w:r>
-    </w:p>
-    <w:p>
-      <w:pPr>
-        <w:ind w:left="705"/>
-      </w:pPr>
-      <w:r>
-        <w:t>- Een aantal klasse hebben een dubbelzinnige naam</w:t>
-      </w:r>
-      <w:r>
-        <w:rPr>
-          <w:lang w:val="en-BE"/>
-        </w:rPr>
-        <w:t>.</w:t>
-      </w:r>
-      <w:r>
-        <w:t xml:space="preserve"> (rollBonus &amp; diceBonus)</w:t>
-      </w:r>
-    </w:p>
-    <w:p>
-      <w:pPr>
-        <w:ind w:left="705"/>
-      </w:pPr>
-      <w:r>
-        <w:t>- Const zou vaker gebruikt kunnen worden</w:t>
-      </w:r>
-    </w:p>
-    <w:p>
-      <w:pPr>
-        <w:ind w:left="705"/>
-      </w:pPr>
-      <w:r>
-        <w:lastRenderedPageBreak/>
-        <w:t>- Weinig tot geen commentaar in de code</w:t>
-      </w:r>
-    </w:p>
-    <w:p>
-      <w:pPr>
-        <w:ind w:left="705"/>
-      </w:pPr>
-      <w:r>
-        <w:t>- Mogelijke memory leaks (overal zijn smart pointers of parent ketingen gebruikt maar heob zegt dat er leaks zijn)</w:t>
-      </w:r>
-    </w:p>
-    <w:p>
-      <w:pPr>
-        <w:ind w:left="705"/>
-        <w:rPr>
-          <w:lang w:val="en-BE"/>
-        </w:rPr>
-      </w:pPr>
-      <w:r>
-        <w:rPr>
-          <w:lang w:val="en-BE"/>
-        </w:rPr>
-        <w:t>- Een aantal functies hebben vrij diepe nesting (boardview : buildBuilding)</w:t>
-      </w:r>
-    </w:p>
-    <w:p>
-      <w:pPr>
-        <w:pStyle w:val="Heading2"/>
-        <w:rPr>
-          <w:lang w:val="en-BE"/>
-        </w:rPr>
-      </w:pPr>
-      <w:r>
-        <w:rPr>
-          <w:lang w:val="en-BE"/>
-        </w:rPr>
-        <w:t xml:space="preserve"> </w:t>
-      </w:r>
-    </w:p>
-    <w:p/>
+        <w:t xml:space="preserve">We hebben de gele </w:t>
+      </w:r>
+      <w:proofErr w:type="spellStart"/>
+      <w:r>
+        <w:t>bonusen</w:t>
+      </w:r>
+      <w:proofErr w:type="spellEnd"/>
+      <w:r>
+        <w:t xml:space="preserve"> uit de </w:t>
+      </w:r>
+      <w:proofErr w:type="spellStart"/>
+      <w:r>
+        <w:t>enum</w:t>
+      </w:r>
+      <w:proofErr w:type="spellEnd"/>
+      <w:r>
+        <w:t xml:space="preserve"> voor de </w:t>
+      </w:r>
+      <w:proofErr w:type="spellStart"/>
+      <w:r>
+        <w:t>bonuses</w:t>
+      </w:r>
+      <w:proofErr w:type="spellEnd"/>
+      <w:r>
+        <w:t xml:space="preserve"> van civ kaarten gehaald, in de plaats staan deze nu in de </w:t>
+      </w:r>
+      <w:proofErr w:type="spellStart"/>
+      <w:r>
+        <w:t>Player</w:t>
+      </w:r>
+      <w:proofErr w:type="spellEnd"/>
+      <w:r>
+        <w:t xml:space="preserve"> zelf</w:t>
+      </w:r>
+      <w:r>
+        <w:rPr>
+          <w:sz w:val="32"/>
+        </w:rPr>
+        <w:t>.</w:t>
+      </w:r>
+    </w:p>
+    <w:p>
+      <w:pPr>
+        <w:pStyle w:val="ListParagraph"/>
+        <w:numPr>
+          <w:ilvl w:val="0"/>
+          <w:numId w:val="2"/>
+        </w:numPr>
+      </w:pPr>
+      <w:r>
+        <w:t xml:space="preserve">We hebben view klasse toegevoegd voor zowel </w:t>
+      </w:r>
+      <w:proofErr w:type="spellStart"/>
+      <w:r>
+        <w:t>civilisation</w:t>
+      </w:r>
+      <w:proofErr w:type="spellEnd"/>
+      <w:r>
+        <w:t xml:space="preserve"> als building</w:t>
+      </w:r>
+      <w:r>
+        <w:rPr>
+          <w:sz w:val="32"/>
+        </w:rPr>
+        <w:t>.</w:t>
+      </w:r>
+    </w:p>
+    <w:p>
+      <w:pPr>
+        <w:pStyle w:val="ListParagraph"/>
+        <w:ind w:left="1068"/>
+      </w:pPr>
+    </w:p>
     <w:p>
       <w:pPr>
         <w:pStyle w:val="Heading2"/>
         <w:ind w:firstLine="705"/>
-      </w:pPr>
-      <w:r>
+        <w:rPr>
+          <w:sz w:val="28"/>
+          <w:szCs w:val="28"/>
+        </w:rPr>
+      </w:pPr>
+      <w:r>
+        <w:rPr>
+          <w:sz w:val="28"/>
+          <w:szCs w:val="28"/>
+        </w:rPr>
         <w:t>Volgende keer anders:</w:t>
       </w:r>
     </w:p>
@@ -585,10 +776,13 @@
         </w:numPr>
       </w:pPr>
       <w:r>
-        <w:t>M</w:t>
-      </w:r>
-      <w:r>
-        <w:t>eteen beginnen met commentaar schrijven</w:t>
+        <w:t>Meteen beginnen met commentaar schrijven</w:t>
+      </w:r>
+      <w:r>
+        <w:rPr>
+          <w:sz w:val="32"/>
+        </w:rPr>
+        <w:t>.</w:t>
       </w:r>
     </w:p>
     <w:p>
@@ -600,7 +794,18 @@
         </w:numPr>
       </w:pPr>
       <w:r>
-        <w:t>Beter nadenken over de UML</w:t>
+        <w:t xml:space="preserve">Beter nadenken over de </w:t>
+      </w:r>
+      <w:proofErr w:type="spellStart"/>
+      <w:r>
+        <w:t>UML</w:t>
+      </w:r>
+      <w:proofErr w:type="spellEnd"/>
+      <w:r>
+        <w:rPr>
+          <w:sz w:val="32"/>
+        </w:rPr>
+        <w:t>.</w:t>
       </w:r>
     </w:p>
     <w:p>
@@ -610,157 +815,773 @@
           <w:ilvl w:val="0"/>
           <w:numId w:val="6"/>
         </w:numPr>
-      </w:pPr>
-      <w:r>
-        <w:rPr>
-          <w:lang w:val="en-BE"/>
-        </w:rPr>
-        <w:t>Meer rekening houden met GRASP</w:t>
+        <w:rPr>
+          <w:sz w:val="28"/>
+        </w:rPr>
+      </w:pPr>
+      <w:r>
+        <w:t xml:space="preserve">Meer rekening houden met </w:t>
+      </w:r>
+      <w:proofErr w:type="spellStart"/>
+      <w:r>
+        <w:t>GRASP</w:t>
+      </w:r>
+      <w:proofErr w:type="spellEnd"/>
+      <w:r>
+        <w:rPr>
+          <w:sz w:val="32"/>
+        </w:rPr>
+        <w:t>.</w:t>
+      </w:r>
+    </w:p>
+    <w:p>
+      <w:pPr>
+        <w:rPr>
+          <w:sz w:val="28"/>
+        </w:rPr>
+      </w:pPr>
+    </w:p>
+    <w:p>
+      <w:pPr>
+        <w:rPr>
+          <w:rFonts w:asciiTheme="majorHAnsi" w:eastAsiaTheme="majorEastAsia" w:hAnsiTheme="majorHAnsi" w:cstheme="majorBidi"/>
+          <w:color w:val="2F5496" w:themeColor="accent1" w:themeShade="BF"/>
+          <w:sz w:val="28"/>
+          <w:szCs w:val="28"/>
+        </w:rPr>
+      </w:pPr>
+      <w:r>
+        <w:rPr>
+          <w:sz w:val="28"/>
+          <w:szCs w:val="28"/>
+        </w:rPr>
+        <w:br w:type="page"/>
+      </w:r>
+    </w:p>
+    <w:p>
+      <w:pPr>
+        <w:pStyle w:val="Heading2"/>
+        <w:ind w:firstLine="705"/>
+        <w:rPr>
+          <w:sz w:val="28"/>
+          <w:szCs w:val="28"/>
+        </w:rPr>
+      </w:pPr>
+      <w:r>
+        <w:rPr>
+          <w:sz w:val="28"/>
+          <w:szCs w:val="28"/>
+        </w:rPr>
+        <w:lastRenderedPageBreak/>
+        <w:t>Positieve en negatieve aspecten:</w:t>
       </w:r>
     </w:p>
     <w:p>
       <w:pPr>
         <w:ind w:left="705"/>
       </w:pPr>
+      <w:r>
+        <w:rPr>
+          <w:sz w:val="28"/>
+        </w:rPr>
+        <w:t>+</w:t>
+      </w:r>
+      <w:r>
+        <w:t xml:space="preserve"> </w:t>
+      </w:r>
+      <w:r>
+        <w:t>Er zit geen spellogica in de views</w:t>
+      </w:r>
+      <w:r>
+        <w:rPr>
+          <w:sz w:val="32"/>
+        </w:rPr>
+        <w:t>.</w:t>
+      </w:r>
+      <w:r>
+        <w:br/>
+      </w:r>
+      <w:r>
+        <w:rPr>
+          <w:sz w:val="28"/>
+        </w:rPr>
+        <w:t>+</w:t>
+      </w:r>
+      <w:r>
+        <w:t xml:space="preserve"> Alle objecten die zichtbaar moeten zijn voor de speler hebben hun eigen view waarbinnen de view voor dat object volledig </w:t>
+      </w:r>
+      <w:r>
+        <w:t>afgehandeld</w:t>
+      </w:r>
+      <w:r>
+        <w:t xml:space="preserve"> wordt, in boardview komen deze bijna allemaal tezamen maar boardview voert ze niet zelf uit</w:t>
+      </w:r>
+      <w:r>
+        <w:rPr>
+          <w:sz w:val="32"/>
+        </w:rPr>
+        <w:t>.</w:t>
+      </w:r>
+      <w:r>
+        <w:br/>
+      </w:r>
+      <w:r>
+        <w:rPr>
+          <w:sz w:val="28"/>
+        </w:rPr>
+        <w:t>+</w:t>
+      </w:r>
+      <w:r>
+        <w:t xml:space="preserve"> </w:t>
+      </w:r>
+      <w:r>
+        <w:t>I</w:t>
+      </w:r>
+      <w:r>
+        <w:t xml:space="preserve">nformation </w:t>
+      </w:r>
+      <w:proofErr w:type="spellStart"/>
+      <w:r>
+        <w:t>hiding</w:t>
+      </w:r>
+      <w:proofErr w:type="spellEnd"/>
+      <w:r>
+        <w:t xml:space="preserve"> is overal waar mogelijk toegepast</w:t>
+      </w:r>
+      <w:r>
+        <w:rPr>
+          <w:sz w:val="32"/>
+        </w:rPr>
+        <w:t>.</w:t>
+      </w:r>
+      <w:r>
+        <w:rPr>
+          <w:sz w:val="28"/>
+        </w:rPr>
+        <w:br/>
+        <w:t>+</w:t>
+      </w:r>
+      <w:r>
+        <w:t xml:space="preserve"> Door gebruik te maken van </w:t>
+      </w:r>
+      <w:proofErr w:type="spellStart"/>
+      <w:r>
+        <w:t>QFileDialog</w:t>
+      </w:r>
+      <w:proofErr w:type="spellEnd"/>
+      <w:r>
+        <w:t xml:space="preserve"> wordt het grootste deel van de files door het systeem afgehandeld</w:t>
+      </w:r>
+      <w:r>
+        <w:br/>
+      </w:r>
+      <w:r>
+        <w:rPr>
+          <w:sz w:val="28"/>
+        </w:rPr>
+        <w:t>+</w:t>
+      </w:r>
+      <w:r>
+        <w:t xml:space="preserve"> Door gebruik te maken van widgets is de input zeer voorspelbaar en gemakkelijk te controleren</w:t>
+      </w:r>
+      <w:r>
+        <w:rPr>
+          <w:sz w:val="32"/>
+        </w:rPr>
+        <w:t>.</w:t>
+      </w:r>
+      <w:r>
+        <w:br/>
+      </w:r>
+      <w:r>
+        <w:rPr>
+          <w:sz w:val="28"/>
+        </w:rPr>
+        <w:t>+</w:t>
+      </w:r>
+      <w:r>
+        <w:t xml:space="preserve"> Enkel </w:t>
+      </w:r>
+      <w:proofErr w:type="spellStart"/>
+      <w:r>
+        <w:t>main</w:t>
+      </w:r>
+      <w:proofErr w:type="spellEnd"/>
+      <w:r>
+        <w:t xml:space="preserve"> wordt buiten de klasse gedefinieerd</w:t>
+      </w:r>
+      <w:r>
+        <w:rPr>
+          <w:sz w:val="32"/>
+        </w:rPr>
+        <w:t>.</w:t>
+      </w:r>
     </w:p>
     <w:p>
       <w:pPr>
         <w:ind w:left="705"/>
       </w:pPr>
+      <w:r>
+        <w:rPr>
+          <w:sz w:val="28"/>
+        </w:rPr>
+        <w:t>+</w:t>
+      </w:r>
+      <w:r>
+        <w:t xml:space="preserve"> De ui is simpel en overzichtelijk</w:t>
+      </w:r>
+      <w:r>
+        <w:rPr>
+          <w:sz w:val="32"/>
+        </w:rPr>
+        <w:t>.</w:t>
+      </w:r>
+      <w:r>
+        <w:br/>
+      </w:r>
+      <w:r>
+        <w:rPr>
+          <w:sz w:val="28"/>
+        </w:rPr>
+        <w:t>+</w:t>
+      </w:r>
+      <w:r>
+        <w:t xml:space="preserve"> Zo geen onnodige </w:t>
+      </w:r>
+      <w:proofErr w:type="spellStart"/>
+      <w:r>
+        <w:t>includes</w:t>
+      </w:r>
+      <w:proofErr w:type="spellEnd"/>
+      <w:r>
+        <w:rPr>
+          <w:sz w:val="32"/>
+        </w:rPr>
+        <w:t>.</w:t>
+      </w:r>
+      <w:r>
+        <w:br/>
+      </w:r>
+      <w:r>
+        <w:rPr>
+          <w:sz w:val="28"/>
+        </w:rPr>
+        <w:t>+</w:t>
+      </w:r>
+      <w:r>
+        <w:t xml:space="preserve"> Redelijk robuuste code</w:t>
+      </w:r>
+      <w:r>
+        <w:rPr>
+          <w:sz w:val="32"/>
+          <w:szCs w:val="28"/>
+        </w:rPr>
+        <w:t>.</w:t>
+      </w:r>
+      <w:r>
+        <w:br/>
+      </w:r>
+      <w:r>
+        <w:rPr>
+          <w:sz w:val="28"/>
+        </w:rPr>
+        <w:t>+</w:t>
+      </w:r>
+      <w:r>
+        <w:t xml:space="preserve"> Overal gebruik gemaakt van </w:t>
+      </w:r>
+      <w:proofErr w:type="spellStart"/>
+      <w:r>
+        <w:t>initializer</w:t>
+      </w:r>
+      <w:proofErr w:type="spellEnd"/>
+      <w:r>
+        <w:t xml:space="preserve"> </w:t>
+      </w:r>
+      <w:proofErr w:type="spellStart"/>
+      <w:r>
+        <w:t>lists</w:t>
+      </w:r>
+      <w:proofErr w:type="spellEnd"/>
+      <w:r>
+        <w:rPr>
+          <w:sz w:val="32"/>
+          <w:szCs w:val="28"/>
+        </w:rPr>
+        <w:t>.</w:t>
+      </w:r>
+      <w:r>
+        <w:br/>
+      </w:r>
+      <w:r>
+        <w:rPr>
+          <w:sz w:val="28"/>
+        </w:rPr>
+        <w:t>+</w:t>
+      </w:r>
+      <w:r>
+        <w:t xml:space="preserve"> High </w:t>
+      </w:r>
+      <w:proofErr w:type="spellStart"/>
+      <w:r>
+        <w:t>cohesion</w:t>
+      </w:r>
+      <w:proofErr w:type="spellEnd"/>
+      <w:r>
+        <w:rPr>
+          <w:sz w:val="32"/>
+        </w:rPr>
+        <w:t>.</w:t>
+      </w:r>
+      <w:r>
+        <w:rPr>
+          <w:sz w:val="32"/>
+        </w:rPr>
+        <w:br/>
+      </w:r>
+      <w:r>
+        <w:rPr>
+          <w:sz w:val="28"/>
+        </w:rPr>
+        <w:t>+</w:t>
+      </w:r>
+      <w:r>
+        <w:t xml:space="preserve"> Consistente programeer stijl</w:t>
+      </w:r>
+      <w:r>
+        <w:t xml:space="preserve"> </w:t>
+      </w:r>
     </w:p>
     <w:p>
       <w:pPr>
         <w:ind w:left="705"/>
       </w:pPr>
-    </w:p>
-    <w:p>
-      <w:pPr>
-        <w:ind w:left="708"/>
-      </w:pPr>
-    </w:p>
-    <w:p>
-      <w:pPr>
-        <w:rPr>
-          <w:lang w:val="en-BE"/>
-        </w:rPr>
-      </w:pPr>
-      <w:r>
-        <w:rPr>
-          <w:lang w:val="en-BE"/>
-        </w:rPr>
-        <w:t>- Resource places</w:t>
-      </w:r>
-      <w:r>
-        <w:rPr>
-          <w:lang w:val="en-BE"/>
-        </w:rPr>
+      <w:r>
         <w:br/>
-        <w:t>- Other places</w:t>
-      </w:r>
-      <w:r>
-        <w:rPr>
-          <w:lang w:val="en-BE"/>
-        </w:rPr>
+      </w:r>
+      <w:r>
+        <w:rPr>
+          <w:sz w:val="28"/>
+        </w:rPr>
+        <w:t>-</w:t>
+      </w:r>
+      <w:r>
+        <w:t xml:space="preserve"> Enkel commentaar over de globale toepassing van een functie in de h files</w:t>
+      </w:r>
+      <w:r>
         <w:br/>
-        <w:t>- tools</w:t>
-      </w:r>
-      <w:r>
-        <w:rPr>
-          <w:lang w:val="en-BE"/>
-        </w:rPr>
+      </w:r>
+      <w:r>
+        <w:rPr>
+          <w:sz w:val="28"/>
+        </w:rPr>
+        <w:t>-</w:t>
+      </w:r>
+      <w:r>
+        <w:t xml:space="preserve"> Medium </w:t>
+      </w:r>
+      <w:proofErr w:type="spellStart"/>
+      <w:r>
+        <w:t>coupling</w:t>
+      </w:r>
+      <w:proofErr w:type="spellEnd"/>
+      <w:r>
+        <w:rPr>
+          <w:sz w:val="32"/>
+        </w:rPr>
+        <w:t>.</w:t>
+      </w:r>
+      <w:r>
         <w:br/>
-        <w:t>- temp tools</w:t>
-      </w:r>
-      <w:r>
-        <w:rPr>
-          <w:lang w:val="en-BE"/>
-        </w:rPr>
+      </w:r>
+      <w:r>
+        <w:rPr>
+          <w:sz w:val="28"/>
+        </w:rPr>
+        <w:t>-</w:t>
+      </w:r>
+      <w:r>
+        <w:t xml:space="preserve"> De widget klasse hebben een model en een form, en omdat een form minder aanpasbaar is zit er wat view logica in het model</w:t>
+      </w:r>
+      <w:r>
+        <w:rPr>
+          <w:sz w:val="32"/>
+        </w:rPr>
+        <w:t>.</w:t>
+      </w:r>
+      <w:r>
         <w:br/>
-        <w:t>- buildings *3</w:t>
-      </w:r>
-      <w:r>
-        <w:rPr>
-          <w:lang w:val="en-BE"/>
-        </w:rPr>
+      </w:r>
+      <w:r>
+        <w:rPr>
+          <w:sz w:val="28"/>
+        </w:rPr>
+        <w:t>-</w:t>
+      </w:r>
+      <w:r>
+        <w:t xml:space="preserve"> Redelijk wat </w:t>
+      </w:r>
+      <w:proofErr w:type="spellStart"/>
+      <w:r>
+        <w:t>magic</w:t>
+      </w:r>
+      <w:proofErr w:type="spellEnd"/>
+      <w:r>
+        <w:t xml:space="preserve"> </w:t>
+      </w:r>
+      <w:proofErr w:type="spellStart"/>
+      <w:r>
+        <w:t>numbers</w:t>
+      </w:r>
+      <w:proofErr w:type="spellEnd"/>
+      <w:r>
+        <w:t xml:space="preserve"> voor het maken van de views</w:t>
+      </w:r>
+      <w:r>
+        <w:rPr>
+          <w:sz w:val="32"/>
+        </w:rPr>
+        <w:t>.</w:t>
+      </w:r>
+      <w:r>
         <w:br/>
-        <w:t>- civs *7</w:t>
-      </w:r>
-      <w:r>
-        <w:rPr>
-          <w:lang w:val="en-BE"/>
-        </w:rPr>
+      </w:r>
+      <w:r>
+        <w:rPr>
+          <w:sz w:val="28"/>
+        </w:rPr>
+        <w:t>-</w:t>
+      </w:r>
+      <w:r>
+        <w:t xml:space="preserve"> </w:t>
+      </w:r>
+      <w:r>
+        <w:t>O</w:t>
+      </w:r>
+      <w:r>
+        <w:t xml:space="preserve">mdat er veel samen komt in boardview is de klasse (zeker de </w:t>
+      </w:r>
+      <w:proofErr w:type="spellStart"/>
+      <w:r>
+        <w:t>constructor</w:t>
+      </w:r>
+      <w:proofErr w:type="spellEnd"/>
+      <w:r>
+        <w:t>) nogal lang en bij momenten een beetje onoverzichtelijk</w:t>
+      </w:r>
+      <w:r>
+        <w:rPr>
+          <w:sz w:val="32"/>
+        </w:rPr>
+        <w:t>.</w:t>
+      </w:r>
+      <w:r>
         <w:br/>
-        <w:t>- save</w:t>
-      </w:r>
-      <w:r>
-        <w:rPr>
-          <w:lang w:val="en-BE"/>
-        </w:rPr>
+      </w:r>
+      <w:r>
+        <w:rPr>
+          <w:sz w:val="28"/>
+        </w:rPr>
+        <w:t>-</w:t>
+      </w:r>
+      <w:r>
+        <w:t xml:space="preserve"> S</w:t>
+      </w:r>
+      <w:r>
+        <w:t xml:space="preserve">ommige </w:t>
+      </w:r>
+      <w:proofErr w:type="spellStart"/>
+      <w:r>
+        <w:t>methods</w:t>
+      </w:r>
+      <w:proofErr w:type="spellEnd"/>
+      <w:r>
+        <w:t xml:space="preserve"> zijn iets langer dan </w:t>
+      </w:r>
+      <w:r>
+        <w:t>gewenst</w:t>
+      </w:r>
+      <w:r>
+        <w:rPr>
+          <w:sz w:val="32"/>
+        </w:rPr>
+        <w:t>.</w:t>
+      </w:r>
+      <w:r>
+        <w:t xml:space="preserve"> (</w:t>
+      </w:r>
+      <w:proofErr w:type="spellStart"/>
+      <w:r>
+        <w:t>boardView</w:t>
+      </w:r>
+      <w:proofErr w:type="spellEnd"/>
+      <w:r>
+        <w:t xml:space="preserve"> &amp; board)</w:t>
+      </w:r>
+      <w:r>
         <w:br/>
-        <w:t>- load</w:t>
-      </w:r>
-      <w:r>
-        <w:rPr>
-          <w:lang w:val="en-BE"/>
-        </w:rPr>
+      </w:r>
+      <w:r>
+        <w:rPr>
+          <w:sz w:val="28"/>
+        </w:rPr>
+        <w:t>-</w:t>
+      </w:r>
+      <w:r>
+        <w:t xml:space="preserve"> Sommige klasse hebben iets meer variabelen dan gewenst</w:t>
+      </w:r>
+      <w:r>
+        <w:rPr>
+          <w:sz w:val="32"/>
+        </w:rPr>
+        <w:t>.</w:t>
+      </w:r>
+      <w:r>
+        <w:t xml:space="preserve"> (board &amp; </w:t>
+      </w:r>
+      <w:proofErr w:type="spellStart"/>
+      <w:r>
+        <w:t>boardView</w:t>
+      </w:r>
+      <w:proofErr w:type="spellEnd"/>
+      <w:r>
+        <w:t>)</w:t>
+      </w:r>
+      <w:r>
         <w:br/>
-        <w:t>- new game</w:t>
-      </w:r>
-      <w:r>
-        <w:rPr>
-          <w:lang w:val="en-BE"/>
-        </w:rPr>
+      </w:r>
+      <w:r>
+        <w:rPr>
+          <w:sz w:val="28"/>
+        </w:rPr>
+        <w:t>-</w:t>
+      </w:r>
+      <w:r>
+        <w:t xml:space="preserve"> Een aantal klasse hebben een dubbelzinnige naam</w:t>
+      </w:r>
+      <w:r>
+        <w:rPr>
+          <w:sz w:val="32"/>
+        </w:rPr>
+        <w:t>.</w:t>
+      </w:r>
+      <w:r>
+        <w:t xml:space="preserve"> (</w:t>
+      </w:r>
+      <w:proofErr w:type="spellStart"/>
+      <w:r>
+        <w:t>rollBonus</w:t>
+      </w:r>
+      <w:proofErr w:type="spellEnd"/>
+      <w:r>
+        <w:t xml:space="preserve"> &amp; </w:t>
+      </w:r>
+      <w:proofErr w:type="spellStart"/>
+      <w:r>
+        <w:t>diceBonus</w:t>
+      </w:r>
+      <w:proofErr w:type="spellEnd"/>
+      <w:r>
+        <w:t>)</w:t>
+      </w:r>
+      <w:r>
         <w:br/>
       </w:r>
       <w:r>
         <w:rPr>
-          <w:rFonts w:eastAsia="Times New Roman" w:cstheme="minorHAnsi"/>
-          <w:lang w:val="en-US" w:eastAsia="nl-BE"/>
-        </w:rPr>
-        <w:t>-save &amp; load</w:t>
-      </w:r>
-      <w:r>
-        <w:rPr>
-          <w:lang w:val="en-BE"/>
-        </w:rPr>
+          <w:sz w:val="28"/>
+        </w:rPr>
+        <w:t>-</w:t>
+      </w:r>
+      <w:r>
+        <w:t xml:space="preserve"> </w:t>
+      </w:r>
+      <w:proofErr w:type="spellStart"/>
+      <w:r>
+        <w:t>Const</w:t>
+      </w:r>
+      <w:proofErr w:type="spellEnd"/>
+      <w:r>
+        <w:t xml:space="preserve"> zou vaker gebruikt kunnen worden</w:t>
+      </w:r>
+      <w:r>
+        <w:rPr>
+          <w:sz w:val="32"/>
+        </w:rPr>
+        <w:t>.</w:t>
+      </w:r>
+      <w:r>
         <w:br/>
       </w:r>
       <w:r>
         <w:rPr>
-          <w:rFonts w:eastAsia="Times New Roman" w:cstheme="minorHAnsi"/>
-          <w:lang w:val="en-US" w:eastAsia="nl-BE"/>
-        </w:rPr>
-        <w:t>-new game</w:t>
-      </w:r>
-      <w:r>
-        <w:rPr>
-          <w:lang w:val="en-BE"/>
-        </w:rPr>
+          <w:sz w:val="28"/>
+        </w:rPr>
+        <w:t>-</w:t>
+      </w:r>
+      <w:r>
+        <w:t xml:space="preserve"> Mogelijke memory </w:t>
+      </w:r>
+      <w:proofErr w:type="spellStart"/>
+      <w:r>
+        <w:t>leaks</w:t>
+      </w:r>
+      <w:proofErr w:type="spellEnd"/>
+      <w:r>
+        <w:rPr>
+          <w:sz w:val="32"/>
+        </w:rPr>
+        <w:t>.</w:t>
+      </w:r>
+      <w:r>
+        <w:t xml:space="preserve"> (</w:t>
+      </w:r>
+      <w:r>
+        <w:t>Overal</w:t>
+      </w:r>
+      <w:r>
+        <w:t xml:space="preserve"> zijn smart pointers of </w:t>
+      </w:r>
+      <w:proofErr w:type="spellStart"/>
+      <w:r>
+        <w:t>parent</w:t>
+      </w:r>
+      <w:proofErr w:type="spellEnd"/>
+      <w:r>
+        <w:t xml:space="preserve"> </w:t>
+      </w:r>
+      <w:proofErr w:type="spellStart"/>
+      <w:r>
+        <w:t>ketingen</w:t>
+      </w:r>
+      <w:proofErr w:type="spellEnd"/>
+      <w:r>
+        <w:t xml:space="preserve"> gebruikt maar </w:t>
+      </w:r>
+      <w:proofErr w:type="spellStart"/>
+      <w:r>
+        <w:t>heob</w:t>
+      </w:r>
+      <w:proofErr w:type="spellEnd"/>
+      <w:r>
+        <w:t xml:space="preserve"> zegt dat er </w:t>
+      </w:r>
+      <w:proofErr w:type="spellStart"/>
+      <w:r>
+        <w:t>leaks</w:t>
+      </w:r>
+      <w:proofErr w:type="spellEnd"/>
+      <w:r>
+        <w:t xml:space="preserve"> zijn)</w:t>
+      </w:r>
+      <w:r>
         <w:br/>
       </w:r>
       <w:r>
         <w:rPr>
-          <w:rFonts w:eastAsia="Times New Roman" w:cstheme="minorHAnsi"/>
-          <w:lang w:val="en-US" w:eastAsia="nl-BE"/>
-        </w:rPr>
-        <w:t>-player menu</w:t>
-      </w:r>
-      <w:r>
-        <w:rPr>
-          <w:lang w:val="en-BE"/>
-        </w:rPr>
+          <w:sz w:val="28"/>
+        </w:rPr>
+        <w:t>-</w:t>
+      </w:r>
+      <w:r>
+        <w:t xml:space="preserve"> Een aantal functies hebben vrij diepe nesting</w:t>
+      </w:r>
+      <w:r>
+        <w:rPr>
+          <w:sz w:val="32"/>
+        </w:rPr>
+        <w:t>.</w:t>
+      </w:r>
+      <w:r>
+        <w:t xml:space="preserve"> (</w:t>
+      </w:r>
+      <w:r>
+        <w:t>boardview:</w:t>
+      </w:r>
+      <w:r>
+        <w:t xml:space="preserve"> </w:t>
+      </w:r>
+      <w:proofErr w:type="spellStart"/>
+      <w:r>
+        <w:t>buildBuilding</w:t>
+      </w:r>
+      <w:proofErr w:type="spellEnd"/>
+      <w:r>
+        <w:t>)</w:t>
+      </w:r>
+      <w:r>
         <w:br/>
       </w:r>
       <w:r>
         <w:rPr>
-          <w:rFonts w:eastAsia="Times New Roman" w:cstheme="minorHAnsi"/>
-          <w:lang w:val="en-US" w:eastAsia="nl-BE"/>
-        </w:rPr>
-        <w:t>-blokeren als het vol is</w:t>
+          <w:sz w:val="28"/>
+        </w:rPr>
+        <w:t>-</w:t>
+      </w:r>
+      <w:r>
+        <w:t xml:space="preserve"> Dubbele </w:t>
+      </w:r>
+      <w:proofErr w:type="spellStart"/>
+      <w:r>
+        <w:t>inheritance</w:t>
+      </w:r>
+      <w:proofErr w:type="spellEnd"/>
+      <w:r>
+        <w:t xml:space="preserve"> in een aantal views voor </w:t>
+      </w:r>
+      <w:proofErr w:type="spellStart"/>
+      <w:r>
+        <w:t>QObject</w:t>
+      </w:r>
+      <w:proofErr w:type="spellEnd"/>
+      <w:r>
+        <w:t xml:space="preserve"> en </w:t>
+      </w:r>
+      <w:proofErr w:type="spellStart"/>
+      <w:r>
+        <w:t>QRect</w:t>
+      </w:r>
+      <w:proofErr w:type="spellEnd"/>
+      <w:r>
+        <w:rPr>
+          <w:sz w:val="32"/>
+        </w:rPr>
+        <w:t>.</w:t>
+      </w:r>
+      <w:r>
+        <w:t xml:space="preserve"> (</w:t>
+      </w:r>
+      <w:proofErr w:type="spellStart"/>
+      <w:r>
+        <w:t>BuildingView</w:t>
+      </w:r>
+      <w:proofErr w:type="spellEnd"/>
+      <w:r>
+        <w:t>)</w:t>
+      </w:r>
+      <w:r>
+        <w:br/>
+      </w:r>
+      <w:r>
+        <w:rPr>
+          <w:sz w:val="28"/>
+        </w:rPr>
+        <w:t>-</w:t>
+      </w:r>
+      <w:r>
+        <w:t xml:space="preserve"> In de </w:t>
+      </w:r>
+      <w:proofErr w:type="spellStart"/>
+      <w:r>
+        <w:t>saves</w:t>
+      </w:r>
+      <w:proofErr w:type="spellEnd"/>
+      <w:r>
+        <w:t xml:space="preserve"> houden we wat onnodige informatie bij om te zien welk type een object heeft</w:t>
       </w:r>
     </w:p>
     <w:sectPr>
-      <w:headerReference w:type="default" r:id="rId10"/>
+      <w:headerReference w:type="default" r:id="rId13"/>
       <w:pgSz w:w="11906" w:h="16838"/>
       <w:pgMar w:top="1440" w:right="1440" w:bottom="1440" w:left="1440" w:header="708" w:footer="708" w:gutter="0"/>
       <w:cols w:space="708"/>

</xml_diff>